<commit_message>
adding loss function 23
</commit_message>
<xml_diff>
--- a/loss functions and GB.docx
+++ b/loss functions and GB.docx
@@ -273,19 +273,8 @@
           <w:sz w:val="23"/>
           <w:szCs w:val="23"/>
         </w:rPr>
-        <w:t>ROC</w:t>
-      </w:r>
-      <w:proofErr w:type="gramStart"/>
-      <w:r>
-        <w:rPr>
-          <w:rFonts w:ascii="Arial" w:hAnsi="Arial" w:cs="Arial"/>
-          <w:color w:val="242729"/>
-          <w:sz w:val="23"/>
-          <w:szCs w:val="23"/>
-        </w:rPr>
-        <w:t>,AUC</w:t>
-      </w:r>
-      <w:proofErr w:type="gramEnd"/>
+        <w:t>ROC,AUC</w:t>
+      </w:r>
     </w:p>
     <w:p>
       <w:hyperlink r:id="rId8" w:history="1">
@@ -327,39 +316,10 @@
     </w:p>
     <w:p>
       <w:r>
-        <w:t xml:space="preserve">Decision trees split </w:t>
-      </w:r>
-      <w:proofErr w:type="spellStart"/>
-      <w:r>
-        <w:t>algos</w:t>
-      </w:r>
-      <w:proofErr w:type="spellEnd"/>
-      <w:r>
-        <w:t xml:space="preserve"> (ID3, </w:t>
-      </w:r>
-      <w:proofErr w:type="spellStart"/>
-      <w:r>
-        <w:t>Gini</w:t>
-      </w:r>
-      <w:proofErr w:type="spellEnd"/>
-      <w:r>
-        <w:t>, Chi-</w:t>
-      </w:r>
-      <w:proofErr w:type="spellStart"/>
-      <w:r>
-        <w:t>sq</w:t>
-      </w:r>
-      <w:proofErr w:type="spellEnd"/>
-      <w:r>
-        <w:t xml:space="preserve">, </w:t>
-      </w:r>
-      <w:proofErr w:type="gramStart"/>
-      <w:r>
-        <w:t>Reduction</w:t>
-      </w:r>
-      <w:proofErr w:type="gramEnd"/>
-      <w:r>
-        <w:t xml:space="preserve"> in Variance)</w:t>
+        <w:t>Decision trees split algos</w:t>
+      </w:r>
+      <w:r>
+        <w:t xml:space="preserve"> (ID3, Gini, Chi-sq, Reduction in Variance)</w:t>
       </w:r>
       <w:r>
         <w:t>:</w:t>
@@ -475,29 +435,7 @@
           <w:szCs w:val="24"/>
           <w:lang w:val="en-IN" w:eastAsia="en-IN"/>
         </w:rPr>
-        <w:t xml:space="preserve">decision trees </w:t>
-      </w:r>
-      <w:proofErr w:type="spellStart"/>
-      <w:r>
-        <w:rPr>
-          <w:rFonts w:ascii="Arial" w:eastAsia="Times New Roman" w:hAnsi="Arial" w:cs="Arial"/>
-          <w:color w:val="222222"/>
-          <w:sz w:val="24"/>
-          <w:szCs w:val="24"/>
-          <w:lang w:val="en-IN" w:eastAsia="en-IN"/>
-        </w:rPr>
-        <w:t>gini</w:t>
-      </w:r>
-      <w:proofErr w:type="spellEnd"/>
-      <w:r>
-        <w:rPr>
-          <w:rFonts w:ascii="Arial" w:eastAsia="Times New Roman" w:hAnsi="Arial" w:cs="Arial"/>
-          <w:color w:val="222222"/>
-          <w:sz w:val="24"/>
-          <w:szCs w:val="24"/>
-          <w:lang w:val="en-IN" w:eastAsia="en-IN"/>
-        </w:rPr>
-        <w:t xml:space="preserve"> index and other metrics for splitting a node</w:t>
+        <w:t>decision trees gini index and other metrics for splitting a node</w:t>
       </w:r>
     </w:p>
     <w:p>
@@ -600,27 +538,15 @@
           <w:lang w:val="en-IN" w:eastAsia="en-IN"/>
         </w:rPr>
       </w:pPr>
-      <w:proofErr w:type="spellStart"/>
-      <w:r>
-        <w:rPr>
-          <w:rFonts w:ascii="Arial" w:eastAsia="Times New Roman" w:hAnsi="Arial" w:cs="Arial"/>
-          <w:color w:val="222222"/>
-          <w:sz w:val="24"/>
-          <w:szCs w:val="24"/>
-          <w:lang w:val="en-IN" w:eastAsia="en-IN"/>
-        </w:rPr>
-        <w:t>poisson</w:t>
-      </w:r>
-      <w:proofErr w:type="spellEnd"/>
-      <w:r>
-        <w:rPr>
-          <w:rFonts w:ascii="Arial" w:eastAsia="Times New Roman" w:hAnsi="Arial" w:cs="Arial"/>
-          <w:color w:val="222222"/>
-          <w:sz w:val="24"/>
-          <w:szCs w:val="24"/>
-          <w:lang w:val="en-IN" w:eastAsia="en-IN"/>
-        </w:rPr>
-        <w:t xml:space="preserve"> distribution</w:t>
+      <w:r>
+        <w:rPr>
+          <w:rFonts w:ascii="Arial" w:eastAsia="Times New Roman" w:hAnsi="Arial" w:cs="Arial"/>
+          <w:color w:val="222222"/>
+          <w:sz w:val="24"/>
+          <w:szCs w:val="24"/>
+          <w:lang w:val="en-IN" w:eastAsia="en-IN"/>
+        </w:rPr>
+        <w:t>poisson distribution</w:t>
       </w:r>
     </w:p>
     <w:p>
@@ -849,29 +775,7 @@
           <w:szCs w:val="24"/>
           <w:lang w:val="en-IN" w:eastAsia="en-IN"/>
         </w:rPr>
-        <w:t xml:space="preserve">Optimization used for </w:t>
-      </w:r>
-      <w:proofErr w:type="spellStart"/>
-      <w:r>
-        <w:rPr>
-          <w:rFonts w:ascii="Arial" w:eastAsia="Times New Roman" w:hAnsi="Arial" w:cs="Arial"/>
-          <w:color w:val="222222"/>
-          <w:sz w:val="24"/>
-          <w:szCs w:val="24"/>
-          <w:lang w:val="en-IN" w:eastAsia="en-IN"/>
-        </w:rPr>
-        <w:t>XGBoost</w:t>
-      </w:r>
-      <w:proofErr w:type="spellEnd"/>
-      <w:r>
-        <w:rPr>
-          <w:rFonts w:ascii="Arial" w:eastAsia="Times New Roman" w:hAnsi="Arial" w:cs="Arial"/>
-          <w:color w:val="222222"/>
-          <w:sz w:val="24"/>
-          <w:szCs w:val="24"/>
-          <w:lang w:val="en-IN" w:eastAsia="en-IN"/>
-        </w:rPr>
-        <w:t xml:space="preserve"> and random forest as well.</w:t>
+        <w:t>Optimization used for XGBoost and random forest as well.</w:t>
       </w:r>
     </w:p>
     <w:p>
@@ -939,31 +843,7 @@
           <w:highlight w:val="yellow"/>
           <w:lang w:val="en-IN" w:eastAsia="en-IN"/>
         </w:rPr>
-        <w:t> </w:t>
-      </w:r>
-      <w:proofErr w:type="spellStart"/>
-      <w:r>
-        <w:rPr>
-          <w:rFonts w:ascii="Arial" w:eastAsia="Times New Roman" w:hAnsi="Arial" w:cs="Arial"/>
-          <w:color w:val="222222"/>
-          <w:sz w:val="24"/>
-          <w:szCs w:val="24"/>
-          <w:highlight w:val="yellow"/>
-          <w:lang w:val="en-IN" w:eastAsia="en-IN"/>
-        </w:rPr>
-        <w:t>XGBoost</w:t>
-      </w:r>
-      <w:proofErr w:type="spellEnd"/>
-      <w:r>
-        <w:rPr>
-          <w:rFonts w:ascii="Arial" w:eastAsia="Times New Roman" w:hAnsi="Arial" w:cs="Arial"/>
-          <w:color w:val="222222"/>
-          <w:sz w:val="24"/>
-          <w:szCs w:val="24"/>
-          <w:highlight w:val="yellow"/>
-          <w:lang w:val="en-IN" w:eastAsia="en-IN"/>
-        </w:rPr>
-        <w:t xml:space="preserve"> model working.</w:t>
+        <w:t> XGBoost model working.</w:t>
       </w:r>
     </w:p>
     <w:p>
@@ -1070,7 +950,6 @@
         </w:rPr>
         <w:t xml:space="preserve"> </w:t>
       </w:r>
-      <w:proofErr w:type="spellStart"/>
       <w:r>
         <w:rPr>
           <w:rFonts w:ascii="Arial" w:eastAsia="Times New Roman" w:hAnsi="Arial" w:cs="Arial"/>
@@ -1080,19 +959,7 @@
           <w:highlight w:val="yellow"/>
           <w:lang w:val="en-IN" w:eastAsia="en-IN"/>
         </w:rPr>
-        <w:t>Softmax</w:t>
-      </w:r>
-      <w:proofErr w:type="spellEnd"/>
-      <w:r>
-        <w:rPr>
-          <w:rFonts w:ascii="Arial" w:eastAsia="Times New Roman" w:hAnsi="Arial" w:cs="Arial"/>
-          <w:color w:val="222222"/>
-          <w:sz w:val="24"/>
-          <w:szCs w:val="24"/>
-          <w:highlight w:val="yellow"/>
-          <w:lang w:val="en-IN" w:eastAsia="en-IN"/>
-        </w:rPr>
-        <w:t xml:space="preserve"> and sigmoid?</w:t>
+        <w:t>Softmax and sigmoid?</w:t>
       </w:r>
     </w:p>
     <w:p>
@@ -1132,21 +999,7 @@
         <w:rPr>
           <w:bCs/>
         </w:rPr>
-        <w:t xml:space="preserve">Decision trees split </w:t>
-      </w:r>
-      <w:proofErr w:type="spellStart"/>
-      <w:r>
-        <w:rPr>
-          <w:bCs/>
-        </w:rPr>
-        <w:t>algos</w:t>
-      </w:r>
-      <w:proofErr w:type="spellEnd"/>
-      <w:r>
-        <w:rPr>
-          <w:bCs/>
-        </w:rPr>
-        <w:t>:</w:t>
+        <w:t>Decision trees split algos:</w:t>
       </w:r>
     </w:p>
     <w:p>
@@ -1177,21 +1030,7 @@
         <w:rPr>
           <w:bCs/>
         </w:rPr>
-        <w:t xml:space="preserve">Top-down greedy search </w:t>
-      </w:r>
-      <w:proofErr w:type="spellStart"/>
-      <w:r>
-        <w:rPr>
-          <w:bCs/>
-        </w:rPr>
-        <w:t>algo</w:t>
-      </w:r>
-      <w:proofErr w:type="spellEnd"/>
-      <w:r>
-        <w:rPr>
-          <w:bCs/>
-        </w:rPr>
-        <w:t xml:space="preserve"> through space of possible branches. No backtracking. ID3 uses Entropy and Information gain to construct decision tree.</w:t>
+        <w:t>Top-down greedy search algo through space of possible branches. No backtracking. ID3 uses Entropy and Information gain to construct decision tree.</w:t>
       </w:r>
     </w:p>
     <w:p>
@@ -1245,15 +1084,7 @@
         <w:rPr>
           <w:bCs/>
         </w:rPr>
-        <w:t>Decision tree p</w:t>
-      </w:r>
-      <w:bookmarkStart w:id="0" w:name="_GoBack"/>
-      <w:bookmarkEnd w:id="0"/>
-      <w:r>
-        <w:rPr>
-          <w:bCs/>
-        </w:rPr>
-        <w:t xml:space="preserve">artitions the data into subsets that contain instances with similar values (homogeneous). ID3 uses entropy to calculate homogeneity of a sample. If the sample is completely homogeneous (the samples are correctly put into subsets, each of similar </w:t>
+        <w:t xml:space="preserve">Decision tree partitions the data into subsets that contain instances with similar values (homogeneous). ID3 uses entropy to calculate homogeneity of a sample. If the sample is completely homogeneous (the samples are correctly put into subsets, each of similar </w:t>
       </w:r>
       <w:r>
         <w:rPr>
@@ -1450,21 +1281,7 @@
         <w:rPr>
           <w:bCs/>
         </w:rPr>
-        <w:t xml:space="preserve">Repeat </w:t>
-      </w:r>
-      <w:proofErr w:type="spellStart"/>
-      <w:r>
-        <w:rPr>
-          <w:bCs/>
-        </w:rPr>
-        <w:t>i</w:t>
-      </w:r>
-      <w:proofErr w:type="spellEnd"/>
-      <w:r>
-        <w:rPr>
-          <w:bCs/>
-        </w:rPr>
-        <w:t xml:space="preserve"> and ii. So info gain is calculated over entropy.</w:t>
+        <w:t>Repeat i and ii. So info gain is calculated over entropy.</w:t>
       </w:r>
     </w:p>
     <w:p>
@@ -1491,6 +1308,686 @@
           <w:bCs/>
         </w:rPr>
       </w:pPr>
+    </w:p>
+    <w:p>
+      <w:pPr>
+        <w:rPr>
+          <w:bCs/>
+        </w:rPr>
+      </w:pPr>
+    </w:p>
+    <w:p>
+      <w:pPr>
+        <w:rPr>
+          <w:bCs/>
+        </w:rPr>
+      </w:pPr>
+      <w:r>
+        <w:rPr>
+          <w:bCs/>
+        </w:rPr>
+        <w:t>WORD REPRESENTATION:</w:t>
+      </w:r>
+    </w:p>
+    <w:p>
+      <w:pPr>
+        <w:rPr>
+          <w:bCs/>
+        </w:rPr>
+      </w:pPr>
+      <w:r>
+        <w:rPr>
+          <w:bCs/>
+        </w:rPr>
+        <w:t>1 hot encoding doesn’t give any relation between two relevant words.</w:t>
+      </w:r>
+    </w:p>
+    <w:p>
+      <w:pPr>
+        <w:rPr>
+          <w:bCs/>
+          <w:u w:val="single"/>
+        </w:rPr>
+      </w:pPr>
+      <w:r>
+        <w:rPr>
+          <w:bCs/>
+        </w:rPr>
+        <w:t xml:space="preserve">Eg: I would like to have a glass of orange </w:t>
+      </w:r>
+      <w:r>
+        <w:rPr>
+          <w:bCs/>
+          <w:u w:val="single"/>
+        </w:rPr>
+        <w:t>juice</w:t>
+      </w:r>
+      <w:r>
+        <w:rPr>
+          <w:bCs/>
+          <w:u w:val="single"/>
+        </w:rPr>
+        <w:t>.</w:t>
+      </w:r>
+    </w:p>
+    <w:p>
+      <w:pPr>
+        <w:rPr>
+          <w:bCs/>
+        </w:rPr>
+      </w:pPr>
+      <w:r>
+        <w:rPr>
+          <w:bCs/>
+        </w:rPr>
+        <w:t xml:space="preserve">I would like to have a glass of apple </w:t>
+      </w:r>
+      <w:r>
+        <w:rPr>
+          <w:bCs/>
+          <w:u w:val="single"/>
+        </w:rPr>
+        <w:t xml:space="preserve">        </w:t>
+      </w:r>
+      <w:r>
+        <w:rPr>
+          <w:bCs/>
+          <w:u w:val="single"/>
+        </w:rPr>
+        <w:t>.</w:t>
+      </w:r>
+      <w:r>
+        <w:rPr>
+          <w:bCs/>
+        </w:rPr>
+        <w:t xml:space="preserve"> (</w:t>
+      </w:r>
+      <w:r>
+        <w:rPr>
+          <w:bCs/>
+        </w:rPr>
+        <w:t>here the one hot representation doesn’t show any relation between apple and orange, to say that juice will come after apple, rather than any other word</w:t>
+      </w:r>
+      <w:r>
+        <w:rPr>
+          <w:bCs/>
+        </w:rPr>
+        <w:t>)</w:t>
+      </w:r>
+    </w:p>
+    <w:p>
+      <w:pPr>
+        <w:rPr>
+          <w:bCs/>
+        </w:rPr>
+      </w:pPr>
+      <w:r>
+        <w:rPr>
+          <w:bCs/>
+        </w:rPr>
+        <w:t>So we represent each word with high dimensional feature vectors.</w:t>
+      </w:r>
+    </w:p>
+    <w:p>
+      <w:pPr>
+        <w:rPr>
+          <w:bCs/>
+        </w:rPr>
+      </w:pPr>
+      <w:r>
+        <w:rPr>
+          <w:bCs/>
+        </w:rPr>
+        <w:t>Representing these n dimensional vectors to 2D to visualize is done by t-SNE</w:t>
+      </w:r>
+      <w:r>
+        <w:rPr>
+          <w:bCs/>
+        </w:rPr>
+        <w:t>.</w:t>
+      </w:r>
+    </w:p>
+    <w:p>
+      <w:pPr>
+        <w:rPr>
+          <w:bCs/>
+        </w:rPr>
+      </w:pPr>
+      <w:r>
+        <w:rPr>
+          <w:bCs/>
+        </w:rPr>
+        <w:t>The n dimensional feature vectors are called embeddings. Thus we are visualizing the word embeddings.</w:t>
+      </w:r>
+    </w:p>
+    <w:p>
+      <w:pPr>
+        <w:rPr>
+          <w:bCs/>
+        </w:rPr>
+      </w:pPr>
+    </w:p>
+    <w:p>
+      <w:pPr>
+        <w:rPr>
+          <w:bCs/>
+        </w:rPr>
+      </w:pPr>
+      <w:r>
+        <w:rPr>
+          <w:bCs/>
+        </w:rPr>
+        <w:t>USING WORD EMBEDDINGS:</w:t>
+      </w:r>
+    </w:p>
+    <w:p>
+      <w:pPr>
+        <w:rPr>
+          <w:bCs/>
+        </w:rPr>
+      </w:pPr>
+      <w:r>
+        <w:rPr>
+          <w:bCs/>
+        </w:rPr>
+        <w:t>1B to 100B corpus of unlabeled words can be used to train a model which can create relations between entities (words). This relation can be used to label the words and then we can do transfer learning i.e. use these labelled words for NER task using a BRNN.</w:t>
+      </w:r>
+      <w:r>
+        <w:rPr>
+          <w:bCs/>
+        </w:rPr>
+        <w:t xml:space="preserve"> (The representation vectors are reduced to labelled data using t-SNE).</w:t>
+      </w:r>
+    </w:p>
+    <w:p>
+      <w:pPr>
+        <w:rPr>
+          <w:bCs/>
+        </w:rPr>
+      </w:pPr>
+      <w:r>
+        <w:rPr>
+          <w:bCs/>
+        </w:rPr>
+        <w:t>PROPERTIES OF WORD EMBEDDINGS:</w:t>
+      </w:r>
+    </w:p>
+    <w:p>
+      <w:pPr>
+        <w:rPr>
+          <w:bCs/>
+        </w:rPr>
+      </w:pPr>
+      <w:r>
+        <w:rPr>
+          <w:bCs/>
+        </w:rPr>
+        <w:t xml:space="preserve">Suppose if we are supposed to find </w:t>
+      </w:r>
+      <w:r>
+        <w:rPr>
+          <w:bCs/>
+        </w:rPr>
+        <w:t>ANALOGUES</w:t>
+      </w:r>
+      <w:r>
+        <w:rPr>
+          <w:bCs/>
+        </w:rPr>
+        <w:t xml:space="preserve"> like: </w:t>
+      </w:r>
+    </w:p>
+    <w:p>
+      <w:pPr>
+        <w:rPr>
+          <w:bCs/>
+        </w:rPr>
+      </w:pPr>
+      <w:r>
+        <w:rPr>
+          <w:bCs/>
+        </w:rPr>
+        <w:t xml:space="preserve">Man -&gt; Woman  as </w:t>
+      </w:r>
+      <w:r>
+        <w:t xml:space="preserve"> </w:t>
+      </w:r>
+      <w:r>
+        <w:rPr>
+          <w:bCs/>
+        </w:rPr>
+        <w:t>King -&gt; ?</w:t>
+      </w:r>
+      <w:r>
+        <w:rPr>
+          <w:bCs/>
+        </w:rPr>
+        <w:t xml:space="preserve"> (It is supposed to be Queen)</w:t>
+      </w:r>
+    </w:p>
+    <w:p>
+      <w:pPr>
+        <w:rPr>
+          <w:bCs/>
+          <w:vertAlign w:val="subscript"/>
+        </w:rPr>
+      </w:pPr>
+      <w:r>
+        <w:rPr>
+          <w:bCs/>
+        </w:rPr>
+        <w:t>So we take e</w:t>
+      </w:r>
+      <w:r>
+        <w:rPr>
+          <w:bCs/>
+          <w:vertAlign w:val="subscript"/>
+        </w:rPr>
+        <w:t>man</w:t>
+      </w:r>
+      <w:r>
+        <w:rPr>
+          <w:bCs/>
+        </w:rPr>
+        <w:t xml:space="preserve"> - e</w:t>
+      </w:r>
+      <w:r>
+        <w:rPr>
+          <w:bCs/>
+          <w:vertAlign w:val="subscript"/>
+        </w:rPr>
+        <w:t>woman</w:t>
+      </w:r>
+      <w:r>
+        <w:rPr>
+          <w:bCs/>
+        </w:rPr>
+        <w:t xml:space="preserve"> almost similar to e</w:t>
+      </w:r>
+      <w:r>
+        <w:rPr>
+          <w:bCs/>
+          <w:vertAlign w:val="subscript"/>
+        </w:rPr>
+        <w:t>king</w:t>
+      </w:r>
+      <w:r>
+        <w:rPr>
+          <w:bCs/>
+        </w:rPr>
+        <w:t xml:space="preserve"> - e</w:t>
+      </w:r>
+      <w:r>
+        <w:rPr>
+          <w:bCs/>
+          <w:vertAlign w:val="subscript"/>
+        </w:rPr>
+        <w:t>?</w:t>
+      </w:r>
+    </w:p>
+    <w:p>
+      <w:pPr>
+        <w:rPr>
+          <w:bCs/>
+          <w:vertAlign w:val="subscript"/>
+        </w:rPr>
+      </w:pPr>
+      <w:r>
+        <w:rPr>
+          <w:bCs/>
+        </w:rPr>
+        <w:lastRenderedPageBreak/>
+        <w:t xml:space="preserve">Thus </w:t>
+      </w:r>
+      <w:r>
+        <w:rPr>
+          <w:bCs/>
+        </w:rPr>
+        <w:t>e</w:t>
+      </w:r>
+      <w:r>
+        <w:rPr>
+          <w:bCs/>
+          <w:vertAlign w:val="subscript"/>
+        </w:rPr>
+        <w:t>?</w:t>
+      </w:r>
+      <w:r>
+        <w:rPr>
+          <w:bCs/>
+          <w:vertAlign w:val="subscript"/>
+        </w:rPr>
+        <w:t xml:space="preserve"> </w:t>
+      </w:r>
+      <w:r>
+        <w:rPr>
+          <w:bCs/>
+        </w:rPr>
+        <w:t>=</w:t>
+      </w:r>
+      <w:r>
+        <w:rPr>
+          <w:bCs/>
+          <w:vertAlign w:val="subscript"/>
+        </w:rPr>
+        <w:t xml:space="preserve"> </w:t>
+      </w:r>
+      <w:r>
+        <w:rPr>
+          <w:bCs/>
+        </w:rPr>
+        <w:t>-</w:t>
+      </w:r>
+      <w:r>
+        <w:rPr>
+          <w:bCs/>
+          <w:vertAlign w:val="subscript"/>
+        </w:rPr>
+        <w:t xml:space="preserve"> </w:t>
+      </w:r>
+      <w:r>
+        <w:rPr>
+          <w:bCs/>
+        </w:rPr>
+        <w:t>e</w:t>
+      </w:r>
+      <w:r>
+        <w:rPr>
+          <w:bCs/>
+          <w:vertAlign w:val="subscript"/>
+        </w:rPr>
+        <w:t>man</w:t>
+      </w:r>
+      <w:r>
+        <w:rPr>
+          <w:bCs/>
+        </w:rPr>
+        <w:t xml:space="preserve"> </w:t>
+      </w:r>
+      <w:r>
+        <w:rPr>
+          <w:bCs/>
+        </w:rPr>
+        <w:t>+</w:t>
+      </w:r>
+      <w:r>
+        <w:rPr>
+          <w:bCs/>
+        </w:rPr>
+        <w:t xml:space="preserve"> e</w:t>
+      </w:r>
+      <w:r>
+        <w:rPr>
+          <w:bCs/>
+          <w:vertAlign w:val="subscript"/>
+        </w:rPr>
+        <w:t>woman</w:t>
+      </w:r>
+      <w:r>
+        <w:rPr>
+          <w:bCs/>
+        </w:rPr>
+        <w:t xml:space="preserve"> </w:t>
+      </w:r>
+      <w:r>
+        <w:rPr>
+          <w:bCs/>
+        </w:rPr>
+        <w:t xml:space="preserve">- </w:t>
+      </w:r>
+      <w:r>
+        <w:rPr>
+          <w:bCs/>
+        </w:rPr>
+        <w:t>e</w:t>
+      </w:r>
+      <w:r>
+        <w:rPr>
+          <w:bCs/>
+          <w:vertAlign w:val="subscript"/>
+        </w:rPr>
+        <w:t>king</w:t>
+      </w:r>
+    </w:p>
+    <w:p>
+      <w:pPr>
+        <w:rPr>
+          <w:bCs/>
+        </w:rPr>
+      </w:pPr>
+      <w:r>
+        <w:rPr>
+          <w:bCs/>
+        </w:rPr>
+        <w:t>The similarity function most commonly used is cosine similarity.</w:t>
+      </w:r>
+    </w:p>
+    <w:p>
+      <w:pPr>
+        <w:rPr>
+          <w:bCs/>
+        </w:rPr>
+      </w:pPr>
+      <w:r>
+        <w:rPr>
+          <w:bCs/>
+        </w:rPr>
+        <w:t>We can also do a measure of dissimilarity using Euclidean distance.</w:t>
+      </w:r>
+    </w:p>
+    <w:p>
+      <w:pPr>
+        <w:rPr>
+          <w:bCs/>
+        </w:rPr>
+      </w:pPr>
+      <w:r>
+        <w:rPr>
+          <w:bCs/>
+        </w:rPr>
+        <w:t>Whichever value is similar, to the vector in the left is the correct entity.</w:t>
+      </w:r>
+    </w:p>
+    <w:p>
+      <w:pPr>
+        <w:rPr>
+          <w:bCs/>
+        </w:rPr>
+      </w:pPr>
+      <w:r>
+        <w:rPr>
+          <w:bCs/>
+        </w:rPr>
+        <w:t>EMBEDDING MATRIX:</w:t>
+      </w:r>
+    </w:p>
+    <w:p>
+      <w:pPr>
+        <w:rPr>
+          <w:bCs/>
+          <w:vertAlign w:val="subscript"/>
+        </w:rPr>
+      </w:pPr>
+      <w:r>
+        <w:rPr>
+          <w:bCs/>
+        </w:rPr>
+        <w:t>E . O</w:t>
+      </w:r>
+      <w:r>
+        <w:rPr>
+          <w:bCs/>
+          <w:vertAlign w:val="subscript"/>
+        </w:rPr>
+        <w:t>j</w:t>
+      </w:r>
+      <w:r>
+        <w:rPr>
+          <w:bCs/>
+        </w:rPr>
+        <w:t xml:space="preserve"> = e</w:t>
+      </w:r>
+      <w:r>
+        <w:rPr>
+          <w:bCs/>
+          <w:vertAlign w:val="subscript"/>
+        </w:rPr>
+        <w:t>j</w:t>
+      </w:r>
+    </w:p>
+    <w:p>
+      <w:pPr>
+        <w:rPr>
+          <w:bCs/>
+        </w:rPr>
+      </w:pPr>
+      <w:r>
+        <w:rPr>
+          <w:bCs/>
+        </w:rPr>
+        <w:t>LEARNING WORD EMBEDDINGS:</w:t>
+      </w:r>
+    </w:p>
+    <w:p>
+      <w:pPr>
+        <w:rPr>
+          <w:bCs/>
+        </w:rPr>
+      </w:pPr>
+      <w:r>
+        <w:rPr>
+          <w:bCs/>
+        </w:rPr>
+        <w:t>N</w:t>
+      </w:r>
+      <w:r>
+        <w:rPr>
+          <w:bCs/>
+        </w:rPr>
+        <w:t>e</w:t>
+      </w:r>
+      <w:r>
+        <w:rPr>
+          <w:bCs/>
+        </w:rPr>
+        <w:t>u</w:t>
+      </w:r>
+      <w:r>
+        <w:rPr>
+          <w:bCs/>
+        </w:rPr>
+        <w:t>ral Language Model</w:t>
+      </w:r>
+      <w:r>
+        <w:rPr>
+          <w:bCs/>
+        </w:rPr>
+        <w:t>: i/p (n word window X features) -&gt; neural n/w (with wts and biases) -&gt; softmax (with wt and bias)</w:t>
+      </w:r>
+    </w:p>
+    <w:p>
+      <w:pPr>
+        <w:rPr>
+          <w:bCs/>
+        </w:rPr>
+      </w:pPr>
+      <w:r>
+        <w:rPr>
+          <w:bCs/>
+        </w:rPr>
+        <w:t>The neural N/W learns on the i/p representation vectors and predicts the next word.</w:t>
+      </w:r>
+    </w:p>
+    <w:p>
+      <w:pPr>
+        <w:rPr>
+          <w:bCs/>
+        </w:rPr>
+      </w:pPr>
+      <w:r>
+        <w:rPr>
+          <w:bCs/>
+        </w:rPr>
+        <w:t>Context is the n word window. This can be n prev and n next word/s also.</w:t>
+      </w:r>
+    </w:p>
+    <w:p>
+      <w:pPr>
+        <w:rPr>
+          <w:bCs/>
+        </w:rPr>
+      </w:pPr>
+      <w:r>
+        <w:rPr>
+          <w:bCs/>
+        </w:rPr>
+        <w:t>WORD2VEC:</w:t>
+      </w:r>
+    </w:p>
+    <w:p>
+      <w:pPr>
+        <w:rPr>
+          <w:bCs/>
+        </w:rPr>
+      </w:pPr>
+      <w:r>
+        <w:rPr>
+          <w:bCs/>
+        </w:rPr>
+        <w:t>Skipgrams</w:t>
+      </w:r>
+      <w:r>
+        <w:rPr>
+          <w:bCs/>
+        </w:rPr>
+        <w:t>: Randomly chosen context and target words with +- n words window</w:t>
+      </w:r>
+      <w:r>
+        <w:rPr>
+          <w:bCs/>
+        </w:rPr>
+        <w:t>. This acts as a training set for our NN.</w:t>
+      </w:r>
+    </w:p>
+    <w:p>
+      <w:pPr>
+        <w:rPr>
+          <w:bCs/>
+        </w:rPr>
+      </w:pPr>
+      <w:r>
+        <w:rPr>
+          <w:bCs/>
+        </w:rPr>
+        <w:t>Computation is an issue for softmax classifier as it traverses through every word in the vocab. This can be solved using hierarchical softmax classifier.</w:t>
+      </w:r>
+      <w:r>
+        <w:rPr>
+          <w:bCs/>
+        </w:rPr>
+        <w:t xml:space="preserve"> Frequent words at the upper level of the tree.</w:t>
+      </w:r>
+    </w:p>
+    <w:p>
+      <w:pPr>
+        <w:rPr>
+          <w:bCs/>
+        </w:rPr>
+      </w:pPr>
+      <w:r>
+        <w:rPr>
+          <w:bCs/>
+        </w:rPr>
+        <w:t>As in the training data, there can be more of the frequent words the context, so we do sampling (not random) in such a way that the freq and infreq words in context are balanced.</w:t>
+      </w:r>
+      <w:r>
+        <w:rPr>
+          <w:bCs/>
+        </w:rPr>
+        <w:t xml:space="preserve"> This is a word2vec skipgram model</w:t>
+      </w:r>
+      <w:bookmarkStart w:id="0" w:name="_GoBack"/>
+      <w:bookmarkEnd w:id="0"/>
     </w:p>
     <w:sectPr>
       <w:pgSz w:w="12240" w:h="15840"/>
@@ -2766,7 +3263,6 @@
   <w:style w:type="character" w:default="1" w:styleId="DefaultParagraphFont">
     <w:name w:val="Default Paragraph Font"/>
     <w:uiPriority w:val="1"/>
-    <w:semiHidden/>
     <w:unhideWhenUsed/>
   </w:style>
   <w:style w:type="table" w:default="1" w:styleId="TableNormal">

</xml_diff>